<commit_message>
additional tips check prev commit
</commit_message>
<xml_diff>
--- a/ConfigurationTips/Git.docx
+++ b/ConfigurationTips/Git.docx
@@ -1131,30 +1131,405 @@
         <w:rPr>
           <w:lang w:val="en-US"/>
         </w:rPr>
-        <w:t>Now we click stage change t</w:t>
+        <w:t>Now we click stage change to files we want to commit, I want to commit everything I’ve done :</w:t>
+      </w:r>
+    </w:p>
+    <w:p>
+      <w:pPr>
+        <w:rPr>
+          <w:lang w:val="en-US"/>
+        </w:rPr>
+      </w:pPr>
+    </w:p>
+    <w:p>
+      <w:pPr>
+        <w:rPr>
+          <w:lang w:val="en-US"/>
+        </w:rPr>
+      </w:pPr>
+      <w:r>
+        <w:rPr>
+          <w:noProof/>
+          <w:lang w:eastAsia="pl-PL"/>
+        </w:rPr>
+        <w:drawing>
+          <wp:inline distT="0" distB="0" distL="0" distR="0">
+            <wp:extent cx="5753100" cy="3371850"/>
+            <wp:effectExtent l="0" t="0" r="0" b="0"/>
+            <wp:docPr id="6" name="Picture 6"/>
+            <wp:cNvGraphicFramePr>
+              <a:graphicFrameLocks xmlns:a="http://schemas.openxmlformats.org/drawingml/2006/main" noChangeAspect="1"/>
+            </wp:cNvGraphicFramePr>
+            <a:graphic xmlns:a="http://schemas.openxmlformats.org/drawingml/2006/main">
+              <a:graphicData uri="http://schemas.openxmlformats.org/drawingml/2006/picture">
+                <pic:pic xmlns:pic="http://schemas.openxmlformats.org/drawingml/2006/picture">
+                  <pic:nvPicPr>
+                    <pic:cNvPr id="0" name="Picture 5"/>
+                    <pic:cNvPicPr>
+                      <a:picLocks noChangeAspect="1" noChangeArrowheads="1"/>
+                    </pic:cNvPicPr>
+                  </pic:nvPicPr>
+                  <pic:blipFill>
+                    <a:blip r:embed="rId10">
+                      <a:extLst>
+                        <a:ext uri="{28A0092B-C50C-407E-A947-70E740481C1C}">
+                          <a14:useLocalDpi xmlns:a14="http://schemas.microsoft.com/office/drawing/2010/main" val="0"/>
+                        </a:ext>
+                      </a:extLst>
+                    </a:blip>
+                    <a:srcRect/>
+                    <a:stretch>
+                      <a:fillRect/>
+                    </a:stretch>
+                  </pic:blipFill>
+                  <pic:spPr bwMode="auto">
+                    <a:xfrm>
+                      <a:off x="0" y="0"/>
+                      <a:ext cx="5753100" cy="3371850"/>
+                    </a:xfrm>
+                    <a:prstGeom prst="rect">
+                      <a:avLst/>
+                    </a:prstGeom>
+                    <a:noFill/>
+                    <a:ln>
+                      <a:noFill/>
+                    </a:ln>
+                  </pic:spPr>
+                </pic:pic>
+              </a:graphicData>
+            </a:graphic>
+          </wp:inline>
+        </w:drawing>
+      </w:r>
+    </w:p>
+    <w:p>
+      <w:pPr>
+        <w:rPr>
+          <w:lang w:val="en-US"/>
+        </w:rPr>
+      </w:pPr>
+    </w:p>
+    <w:p>
+      <w:pPr>
+        <w:rPr>
+          <w:lang w:val="en-US"/>
+        </w:rPr>
+      </w:pPr>
+      <w:r>
+        <w:rPr>
+          <w:lang w:val="en-US"/>
+        </w:rPr>
+        <w:lastRenderedPageBreak/>
+        <w:t>I click commit and close this window. I’m making pull to be sure there will</w:t>
+      </w:r>
+      <w:r>
+        <w:rPr>
+          <w:lang w:val="en-US"/>
+        </w:rPr>
+        <w:t xml:space="preserve"> be no conflicts </w:t>
+      </w:r>
+      <w:proofErr w:type="spellStart"/>
+      <w:r>
+        <w:rPr>
+          <w:lang w:val="en-US"/>
+        </w:rPr>
+        <w:t>and than</w:t>
+      </w:r>
+      <w:proofErr w:type="spellEnd"/>
+      <w:r>
+        <w:rPr>
+          <w:lang w:val="en-US"/>
+        </w:rPr>
+        <w:t xml:space="preserve"> push.</w:t>
+      </w:r>
+    </w:p>
+    <w:p>
+      <w:pPr>
+        <w:rPr>
+          <w:lang w:val="en-US"/>
+        </w:rPr>
+      </w:pPr>
+      <w:r>
+        <w:rPr>
+          <w:noProof/>
+          <w:lang w:eastAsia="pl-PL"/>
+        </w:rPr>
+        <w:drawing>
+          <wp:inline distT="0" distB="0" distL="0" distR="0">
+            <wp:extent cx="5762625" cy="4619625"/>
+            <wp:effectExtent l="0" t="0" r="9525" b="9525"/>
+            <wp:docPr id="7" name="Picture 7"/>
+            <wp:cNvGraphicFramePr>
+              <a:graphicFrameLocks xmlns:a="http://schemas.openxmlformats.org/drawingml/2006/main" noChangeAspect="1"/>
+            </wp:cNvGraphicFramePr>
+            <a:graphic xmlns:a="http://schemas.openxmlformats.org/drawingml/2006/main">
+              <a:graphicData uri="http://schemas.openxmlformats.org/drawingml/2006/picture">
+                <pic:pic xmlns:pic="http://schemas.openxmlformats.org/drawingml/2006/picture">
+                  <pic:nvPicPr>
+                    <pic:cNvPr id="0" name="Picture 6"/>
+                    <pic:cNvPicPr>
+                      <a:picLocks noChangeAspect="1" noChangeArrowheads="1"/>
+                    </pic:cNvPicPr>
+                  </pic:nvPicPr>
+                  <pic:blipFill>
+                    <a:blip r:embed="rId11">
+                      <a:extLst>
+                        <a:ext uri="{28A0092B-C50C-407E-A947-70E740481C1C}">
+                          <a14:useLocalDpi xmlns:a14="http://schemas.microsoft.com/office/drawing/2010/main" val="0"/>
+                        </a:ext>
+                      </a:extLst>
+                    </a:blip>
+                    <a:srcRect/>
+                    <a:stretch>
+                      <a:fillRect/>
+                    </a:stretch>
+                  </pic:blipFill>
+                  <pic:spPr bwMode="auto">
+                    <a:xfrm>
+                      <a:off x="0" y="0"/>
+                      <a:ext cx="5762625" cy="4619625"/>
+                    </a:xfrm>
+                    <a:prstGeom prst="rect">
+                      <a:avLst/>
+                    </a:prstGeom>
+                    <a:noFill/>
+                    <a:ln>
+                      <a:noFill/>
+                    </a:ln>
+                  </pic:spPr>
+                </pic:pic>
+              </a:graphicData>
+            </a:graphic>
+          </wp:inline>
+        </w:drawing>
+      </w:r>
+    </w:p>
+    <w:p>
+      <w:pPr>
+        <w:rPr>
+          <w:lang w:val="en-US"/>
+        </w:rPr>
+      </w:pPr>
+    </w:p>
+    <w:p>
+      <w:pPr>
+        <w:rPr>
+          <w:lang w:val="en-US"/>
+        </w:rPr>
+      </w:pPr>
+    </w:p>
+    <w:p>
+      <w:pPr>
+        <w:rPr>
+          <w:lang w:val="en-US"/>
+        </w:rPr>
+      </w:pPr>
+      <w:r>
+        <w:rPr>
+          <w:lang w:val="en-US"/>
+        </w:rPr>
+        <w:t xml:space="preserve">Now we’re asked for our user name and password. Give it like you login on </w:t>
+      </w:r>
+      <w:proofErr w:type="spellStart"/>
+      <w:r>
+        <w:rPr>
+          <w:lang w:val="en-US"/>
+        </w:rPr>
+        <w:t>github</w:t>
+      </w:r>
+      <w:proofErr w:type="spellEnd"/>
+      <w:r>
+        <w:rPr>
+          <w:lang w:val="en-US"/>
+        </w:rPr>
+        <w:t>.:</w:t>
+      </w:r>
+    </w:p>
+    <w:p>
+      <w:pPr>
+        <w:rPr>
+          <w:lang w:val="en-US"/>
+        </w:rPr>
+      </w:pPr>
+      <w:r>
+        <w:rPr>
+          <w:noProof/>
+          <w:lang w:eastAsia="pl-PL"/>
+        </w:rPr>
+        <w:lastRenderedPageBreak/>
+        <w:drawing>
+          <wp:inline distT="0" distB="0" distL="0" distR="0">
+            <wp:extent cx="5762625" cy="4610100"/>
+            <wp:effectExtent l="0" t="0" r="9525" b="0"/>
+            <wp:docPr id="8" name="Picture 8"/>
+            <wp:cNvGraphicFramePr>
+              <a:graphicFrameLocks xmlns:a="http://schemas.openxmlformats.org/drawingml/2006/main" noChangeAspect="1"/>
+            </wp:cNvGraphicFramePr>
+            <a:graphic xmlns:a="http://schemas.openxmlformats.org/drawingml/2006/main">
+              <a:graphicData uri="http://schemas.openxmlformats.org/drawingml/2006/picture">
+                <pic:pic xmlns:pic="http://schemas.openxmlformats.org/drawingml/2006/picture">
+                  <pic:nvPicPr>
+                    <pic:cNvPr id="0" name="Picture 7"/>
+                    <pic:cNvPicPr>
+                      <a:picLocks noChangeAspect="1" noChangeArrowheads="1"/>
+                    </pic:cNvPicPr>
+                  </pic:nvPicPr>
+                  <pic:blipFill>
+                    <a:blip r:embed="rId12">
+                      <a:extLst>
+                        <a:ext uri="{28A0092B-C50C-407E-A947-70E740481C1C}">
+                          <a14:useLocalDpi xmlns:a14="http://schemas.microsoft.com/office/drawing/2010/main" val="0"/>
+                        </a:ext>
+                      </a:extLst>
+                    </a:blip>
+                    <a:srcRect/>
+                    <a:stretch>
+                      <a:fillRect/>
+                    </a:stretch>
+                  </pic:blipFill>
+                  <pic:spPr bwMode="auto">
+                    <a:xfrm>
+                      <a:off x="0" y="0"/>
+                      <a:ext cx="5762625" cy="4610100"/>
+                    </a:xfrm>
+                    <a:prstGeom prst="rect">
+                      <a:avLst/>
+                    </a:prstGeom>
+                    <a:noFill/>
+                    <a:ln>
+                      <a:noFill/>
+                    </a:ln>
+                  </pic:spPr>
+                </pic:pic>
+              </a:graphicData>
+            </a:graphic>
+          </wp:inline>
+        </w:drawing>
+      </w:r>
+    </w:p>
+    <w:p>
+      <w:pPr>
+        <w:rPr>
+          <w:lang w:val="en-US"/>
+        </w:rPr>
+      </w:pPr>
+    </w:p>
+    <w:p>
+      <w:pPr>
+        <w:rPr>
+          <w:lang w:val="en-US"/>
+        </w:rPr>
+      </w:pPr>
+      <w:r>
+        <w:rPr>
+          <w:lang w:val="en-US"/>
+        </w:rPr>
+        <w:t xml:space="preserve">Now for sure write </w:t>
+      </w:r>
+      <w:proofErr w:type="spellStart"/>
+      <w:r>
+        <w:rPr>
+          <w:lang w:val="en-US"/>
+        </w:rPr>
+        <w:t>gitk</w:t>
+      </w:r>
+      <w:proofErr w:type="spellEnd"/>
+      <w:r>
+        <w:rPr>
+          <w:lang w:val="en-US"/>
+        </w:rPr>
+        <w:t xml:space="preserve"> --all and look on your “tree of branches” it should be like this:</w:t>
+      </w:r>
+    </w:p>
+    <w:p>
+      <w:pPr>
+        <w:rPr>
+          <w:lang w:val="en-US"/>
+        </w:rPr>
+      </w:pPr>
+      <w:r>
+        <w:rPr>
+          <w:noProof/>
+          <w:lang w:eastAsia="pl-PL"/>
+        </w:rPr>
+        <w:lastRenderedPageBreak/>
+        <w:drawing>
+          <wp:inline distT="0" distB="0" distL="0" distR="0">
+            <wp:extent cx="5762625" cy="3590925"/>
+            <wp:effectExtent l="0" t="0" r="9525" b="9525"/>
+            <wp:docPr id="9" name="Picture 9"/>
+            <wp:cNvGraphicFramePr>
+              <a:graphicFrameLocks xmlns:a="http://schemas.openxmlformats.org/drawingml/2006/main" noChangeAspect="1"/>
+            </wp:cNvGraphicFramePr>
+            <a:graphic xmlns:a="http://schemas.openxmlformats.org/drawingml/2006/main">
+              <a:graphicData uri="http://schemas.openxmlformats.org/drawingml/2006/picture">
+                <pic:pic xmlns:pic="http://schemas.openxmlformats.org/drawingml/2006/picture">
+                  <pic:nvPicPr>
+                    <pic:cNvPr id="0" name="Picture 8"/>
+                    <pic:cNvPicPr>
+                      <a:picLocks noChangeAspect="1" noChangeArrowheads="1"/>
+                    </pic:cNvPicPr>
+                  </pic:nvPicPr>
+                  <pic:blipFill>
+                    <a:blip r:embed="rId13">
+                      <a:extLst>
+                        <a:ext uri="{28A0092B-C50C-407E-A947-70E740481C1C}">
+                          <a14:useLocalDpi xmlns:a14="http://schemas.microsoft.com/office/drawing/2010/main" val="0"/>
+                        </a:ext>
+                      </a:extLst>
+                    </a:blip>
+                    <a:srcRect/>
+                    <a:stretch>
+                      <a:fillRect/>
+                    </a:stretch>
+                  </pic:blipFill>
+                  <pic:spPr bwMode="auto">
+                    <a:xfrm>
+                      <a:off x="0" y="0"/>
+                      <a:ext cx="5762625" cy="3590925"/>
+                    </a:xfrm>
+                    <a:prstGeom prst="rect">
+                      <a:avLst/>
+                    </a:prstGeom>
+                    <a:noFill/>
+                    <a:ln>
+                      <a:noFill/>
+                    </a:ln>
+                  </pic:spPr>
+                </pic:pic>
+              </a:graphicData>
+            </a:graphic>
+          </wp:inline>
+        </w:drawing>
+      </w:r>
+    </w:p>
+    <w:p>
+      <w:pPr>
+        <w:rPr>
+          <w:lang w:val="en-US"/>
+        </w:rPr>
+      </w:pPr>
+    </w:p>
+    <w:p>
+      <w:pPr>
+        <w:rPr>
+          <w:lang w:val="en-US"/>
+        </w:rPr>
+      </w:pPr>
+      <w:r>
+        <w:rPr>
+          <w:lang w:val="en-US"/>
+        </w:rPr>
+        <w:t xml:space="preserve">REMEMBER IT WORKS ONLY IF YOU ARE CHANGING DIFFERENT FILES </w:t>
+      </w:r>
+      <w:r>
+        <w:rPr>
+          <w:lang w:val="en-US"/>
+        </w:rPr>
+        <w:sym w:font="Wingdings" w:char="F04A"/>
       </w:r>
       <w:bookmarkStart w:id="0" w:name="_GoBack"/>
       <w:bookmarkEnd w:id="0"/>
-      <w:r>
-        <w:rPr>
-          <w:lang w:val="en-US"/>
-        </w:rPr>
-        <w:t>o files we want to commit, I want to commit everything I’ve done :</w:t>
-      </w:r>
-    </w:p>
-    <w:p>
-      <w:pPr>
-        <w:rPr>
-          <w:lang w:val="en-US"/>
-        </w:rPr>
-      </w:pPr>
-    </w:p>
-    <w:p>
-      <w:pPr>
-        <w:rPr>
-          <w:lang w:val="en-US"/>
-        </w:rPr>
-      </w:pPr>
     </w:p>
     <w:sectPr>
       <w:pgSz w:w="11906" w:h="16838"/>

</xml_diff>